<commit_message>
adapted heuristic analysis from review comments
</commit_message>
<xml_diff>
--- a/heuristic_analysis.docx
+++ b/heuristic_analysis.docx
@@ -818,8 +818,6 @@
       <w:r>
         <w:br w:type="page"/>
       </w:r>
-      <w:bookmarkStart w:id="0" w:name="_GoBack"/>
-      <w:bookmarkEnd w:id="0"/>
     </w:p>
     <w:tbl>
       <w:tblPr>
@@ -8603,7 +8601,7 @@
         <w:t>suboptimal</w:t>
       </w:r>
       <w:r>
-        <w:t xml:space="preserve"> solutions. This is no surprise and is according to the course’s theory. Breadth-first strategies are </w:t>
+        <w:t xml:space="preserve"> solutions. Breadth-first strategies are </w:t>
       </w:r>
       <w:r>
         <w:rPr>
@@ -8633,6 +8631,22 @@
         <w:t>, meaning that in a unbounded problem they might never converge.</w:t>
       </w:r>
       <w:r>
+        <w:t xml:space="preserve"> </w:t>
+      </w:r>
+      <w:r>
+        <w:t xml:space="preserve">This is no surprise and is according to the course’s theory: in lesson 10 of the course (Search), in Quizzes comparing search strategies, Peter </w:t>
+      </w:r>
+      <w:proofErr w:type="spellStart"/>
+      <w:r>
+        <w:t>Norvig</w:t>
+      </w:r>
+      <w:proofErr w:type="spellEnd"/>
+      <w:r>
+        <w:t xml:space="preserve"> explains that breadth-first is optimal but computationally expensive, and that depth-first is fast but not optimal, and that it is unbound and might never stop exploring in an infinite world</w:t>
+      </w:r>
+      <w:bookmarkStart w:id="0" w:name="_GoBack"/>
+      <w:bookmarkEnd w:id="0"/>
+      <w:r>
         <w:br/>
       </w:r>
       <w:r>
@@ -8659,7 +8673,6 @@
         <w:rPr>
           <w:b/>
         </w:rPr>
-        <w:lastRenderedPageBreak/>
         <w:t>Comparing heuristic search</w:t>
       </w:r>
       <w:r>

</xml_diff>